<commit_message>
DB server - introduced BookStore, Library and storage,  hibernate update
</commit_message>
<xml_diff>
--- a/Docs/DomainTable.docx
+++ b/Docs/DomainTable.docx
@@ -194,32 +194,179 @@
           <w:tcPr>
             <w:tcW w:w="2265" w:type="dxa"/>
           </w:tcPr>
+          <w:p>
+            <w:proofErr w:type="spellStart"/>
+            <w:r>
+              <w:t>BookStoreID</w:t>
+            </w:r>
+            <w:proofErr w:type="spellEnd"/>
+          </w:p>
+        </w:tc>
+        <w:tc>
+          <w:tcPr>
+            <w:tcW w:w="2265" w:type="dxa"/>
+          </w:tcPr>
+          <w:p>
+            <w:proofErr w:type="spellStart"/>
+            <w:r>
+              <w:t>bookstoreid</w:t>
+            </w:r>
+            <w:proofErr w:type="spellEnd"/>
+          </w:p>
+        </w:tc>
+        <w:tc>
+          <w:tcPr>
+            <w:tcW w:w="2266" w:type="dxa"/>
+          </w:tcPr>
+          <w:p>
+            <w:r>
+              <w:t xml:space="preserve">The set of all possible </w:t>
+            </w:r>
+            <w:proofErr w:type="spellStart"/>
+            <w:r>
+              <w:t>bookstoreids</w:t>
+            </w:r>
+            <w:proofErr w:type="spellEnd"/>
+          </w:p>
+        </w:tc>
+        <w:tc>
+          <w:tcPr>
+            <w:tcW w:w="2266" w:type="dxa"/>
+          </w:tcPr>
+          <w:p>
+            <w:r>
+              <w:t>Character: size 36</w:t>
+            </w:r>
+          </w:p>
           <w:p/>
         </w:tc>
-        <w:tc>
-          <w:tcPr>
-            <w:tcW w:w="2265" w:type="dxa"/>
-          </w:tcPr>
+      </w:tr>
+      <w:tr>
+        <w:tc>
+          <w:tcPr>
+            <w:tcW w:w="2265" w:type="dxa"/>
+          </w:tcPr>
+          <w:p>
+            <w:proofErr w:type="spellStart"/>
+            <w:r>
+              <w:t>Library</w:t>
+            </w:r>
+            <w:r>
+              <w:t>ID</w:t>
+            </w:r>
+            <w:proofErr w:type="spellEnd"/>
+          </w:p>
+        </w:tc>
+        <w:tc>
+          <w:tcPr>
+            <w:tcW w:w="2265" w:type="dxa"/>
+          </w:tcPr>
+          <w:p>
+            <w:proofErr w:type="spellStart"/>
+            <w:r>
+              <w:t>library</w:t>
+            </w:r>
+            <w:r>
+              <w:t>id</w:t>
+            </w:r>
+            <w:proofErr w:type="spellEnd"/>
+          </w:p>
+        </w:tc>
+        <w:tc>
+          <w:tcPr>
+            <w:tcW w:w="2266" w:type="dxa"/>
+          </w:tcPr>
+          <w:p>
+            <w:r>
+              <w:t xml:space="preserve">The set of all possible </w:t>
+            </w:r>
+            <w:proofErr w:type="spellStart"/>
+            <w:r>
+              <w:t>library</w:t>
+            </w:r>
+            <w:r>
+              <w:t>ids</w:t>
+            </w:r>
+            <w:proofErr w:type="spellEnd"/>
+          </w:p>
+        </w:tc>
+        <w:tc>
+          <w:tcPr>
+            <w:tcW w:w="2266" w:type="dxa"/>
+          </w:tcPr>
+          <w:p>
+            <w:r>
+              <w:t>Character: size 36</w:t>
+            </w:r>
+          </w:p>
           <w:p/>
         </w:tc>
-        <w:tc>
-          <w:tcPr>
-            <w:tcW w:w="2266" w:type="dxa"/>
-          </w:tcPr>
-          <w:p/>
-        </w:tc>
-        <w:tc>
-          <w:tcPr>
-            <w:tcW w:w="2266" w:type="dxa"/>
-          </w:tcPr>
+      </w:tr>
+      <w:tr>
+        <w:tc>
+          <w:tcPr>
+            <w:tcW w:w="2265" w:type="dxa"/>
+          </w:tcPr>
+          <w:p>
+            <w:proofErr w:type="spellStart"/>
+            <w:r>
+              <w:t>book</w:t>
+            </w:r>
+            <w:r>
+              <w:t>ID</w:t>
+            </w:r>
+            <w:proofErr w:type="spellEnd"/>
+          </w:p>
+        </w:tc>
+        <w:tc>
+          <w:tcPr>
+            <w:tcW w:w="2265" w:type="dxa"/>
+          </w:tcPr>
+          <w:p>
+            <w:proofErr w:type="spellStart"/>
+            <w:r>
+              <w:t>b</w:t>
+            </w:r>
+            <w:r>
+              <w:t>ookid</w:t>
+            </w:r>
+            <w:proofErr w:type="spellEnd"/>
+          </w:p>
+        </w:tc>
+        <w:tc>
+          <w:tcPr>
+            <w:tcW w:w="2266" w:type="dxa"/>
+          </w:tcPr>
+          <w:p>
+            <w:r>
+              <w:t xml:space="preserve">The set of all possible </w:t>
+            </w:r>
+            <w:proofErr w:type="spellStart"/>
+            <w:r>
+              <w:t>book</w:t>
+            </w:r>
+            <w:bookmarkStart w:id="0" w:name="_GoBack"/>
+            <w:bookmarkEnd w:id="0"/>
+            <w:r>
+              <w:t>ids</w:t>
+            </w:r>
+            <w:proofErr w:type="spellEnd"/>
+          </w:p>
+        </w:tc>
+        <w:tc>
+          <w:tcPr>
+            <w:tcW w:w="2266" w:type="dxa"/>
+          </w:tcPr>
+          <w:p>
+            <w:r>
+              <w:t>Character: size 36</w:t>
+            </w:r>
+          </w:p>
           <w:p/>
         </w:tc>
       </w:tr>
     </w:tbl>
-    <w:p>
-      <w:bookmarkStart w:id="0" w:name="_GoBack"/>
-      <w:bookmarkEnd w:id="0"/>
-    </w:p>
+    <w:p/>
     <w:sectPr>
       <w:pgSz w:w="11906" w:h="16838"/>
       <w:pgMar w:top="1417" w:right="1417" w:bottom="1417" w:left="1417" w:header="708" w:footer="708" w:gutter="0"/>

</xml_diff>

<commit_message>
trying to map orders in library and hibernate
</commit_message>
<xml_diff>
--- a/Docs/DomainTable.docx
+++ b/Docs/DomainTable.docx
@@ -249,25 +249,19 @@
           <w:p>
             <w:proofErr w:type="spellStart"/>
             <w:r>
-              <w:t>Library</w:t>
-            </w:r>
-            <w:r>
-              <w:t>ID</w:t>
-            </w:r>
-            <w:proofErr w:type="spellEnd"/>
-          </w:p>
-        </w:tc>
-        <w:tc>
-          <w:tcPr>
-            <w:tcW w:w="2265" w:type="dxa"/>
-          </w:tcPr>
-          <w:p>
-            <w:proofErr w:type="spellStart"/>
-            <w:r>
-              <w:t>library</w:t>
-            </w:r>
-            <w:r>
-              <w:t>id</w:t>
+              <w:t>LibraryID</w:t>
+            </w:r>
+            <w:proofErr w:type="spellEnd"/>
+          </w:p>
+        </w:tc>
+        <w:tc>
+          <w:tcPr>
+            <w:tcW w:w="2265" w:type="dxa"/>
+          </w:tcPr>
+          <w:p>
+            <w:proofErr w:type="spellStart"/>
+            <w:r>
+              <w:t>libraryid</w:t>
             </w:r>
             <w:proofErr w:type="spellEnd"/>
           </w:p>
@@ -282,10 +276,7 @@
             </w:r>
             <w:proofErr w:type="spellStart"/>
             <w:r>
-              <w:t>library</w:t>
-            </w:r>
-            <w:r>
-              <w:t>ids</w:t>
+              <w:t>libraryids</w:t>
             </w:r>
             <w:proofErr w:type="spellEnd"/>
           </w:p>
@@ -310,25 +301,19 @@
           <w:p>
             <w:proofErr w:type="spellStart"/>
             <w:r>
-              <w:t>book</w:t>
-            </w:r>
-            <w:r>
-              <w:t>ID</w:t>
-            </w:r>
-            <w:proofErr w:type="spellEnd"/>
-          </w:p>
-        </w:tc>
-        <w:tc>
-          <w:tcPr>
-            <w:tcW w:w="2265" w:type="dxa"/>
-          </w:tcPr>
-          <w:p>
-            <w:proofErr w:type="spellStart"/>
-            <w:r>
-              <w:t>b</w:t>
-            </w:r>
-            <w:r>
-              <w:t>ookid</w:t>
+              <w:t>bookID</w:t>
+            </w:r>
+            <w:proofErr w:type="spellEnd"/>
+          </w:p>
+        </w:tc>
+        <w:tc>
+          <w:tcPr>
+            <w:tcW w:w="2265" w:type="dxa"/>
+          </w:tcPr>
+          <w:p>
+            <w:proofErr w:type="spellStart"/>
+            <w:r>
+              <w:t>bookid</w:t>
             </w:r>
             <w:proofErr w:type="spellEnd"/>
           </w:p>
@@ -343,26 +328,77 @@
             </w:r>
             <w:proofErr w:type="spellStart"/>
             <w:r>
-              <w:t>book</w:t>
+              <w:t>bookids</w:t>
+            </w:r>
+            <w:proofErr w:type="spellEnd"/>
+          </w:p>
+        </w:tc>
+        <w:tc>
+          <w:tcPr>
+            <w:tcW w:w="2266" w:type="dxa"/>
+          </w:tcPr>
+          <w:p>
+            <w:r>
+              <w:t>Character: size 36</w:t>
+            </w:r>
+          </w:p>
+          <w:p/>
+        </w:tc>
+      </w:tr>
+      <w:tr>
+        <w:tc>
+          <w:tcPr>
+            <w:tcW w:w="2265" w:type="dxa"/>
+          </w:tcPr>
+          <w:p>
+            <w:proofErr w:type="spellStart"/>
+            <w:r>
+              <w:t>dateOfOrder</w:t>
+            </w:r>
+            <w:proofErr w:type="spellEnd"/>
+            <w:r>
+              <w:t xml:space="preserve">, </w:t>
+            </w:r>
+            <w:proofErr w:type="spellStart"/>
+            <w:r>
+              <w:t>returnDate</w:t>
+            </w:r>
+            <w:proofErr w:type="spellEnd"/>
+          </w:p>
+        </w:tc>
+        <w:tc>
+          <w:tcPr>
+            <w:tcW w:w="2265" w:type="dxa"/>
+          </w:tcPr>
+          <w:p>
+            <w:proofErr w:type="spellStart"/>
+            <w:r>
+              <w:t>bookDate</w:t>
+            </w:r>
+            <w:proofErr w:type="spellEnd"/>
+          </w:p>
+        </w:tc>
+        <w:tc>
+          <w:tcPr>
+            <w:tcW w:w="2266" w:type="dxa"/>
+          </w:tcPr>
+          <w:p>
+            <w:r>
+              <w:t>The set of all possible date that book can be ordered on and returned</w:t>
+            </w:r>
+          </w:p>
+        </w:tc>
+        <w:tc>
+          <w:tcPr>
+            <w:tcW w:w="2266" w:type="dxa"/>
+          </w:tcPr>
+          <w:p>
+            <w:r>
+              <w:t>Date</w:t>
             </w:r>
             <w:bookmarkStart w:id="0" w:name="_GoBack"/>
             <w:bookmarkEnd w:id="0"/>
-            <w:r>
-              <w:t>ids</w:t>
-            </w:r>
-            <w:proofErr w:type="spellEnd"/>
-          </w:p>
-        </w:tc>
-        <w:tc>
-          <w:tcPr>
-            <w:tcW w:w="2266" w:type="dxa"/>
-          </w:tcPr>
-          <w:p>
-            <w:r>
-              <w:t>Character: size 36</w:t>
-            </w:r>
-          </w:p>
-          <w:p/>
+          </w:p>
         </w:tc>
       </w:tr>
     </w:tbl>

</xml_diff>